<commit_message>
Checker: More rules implemented
A function name must be defined before it’s used
A parameter to a function is treated as variable inside the scope of the function.
</commit_message>
<xml_diff>
--- a/SemanticRules.docx
+++ b/SemanticRules.docx
@@ -4,115 +4,81 @@
   <w:body>
     <w:p>
       <w:pPr>
-        <w:pStyle w:val="Listeafsnit"/>
+        <w:pStyle w:val="ListParagraph"/>
         <w:numPr>
           <w:ilvl w:val="0"/>
           <w:numId w:val="1"/>
         </w:numPr>
         <w:rPr>
+          <w:color w:val="196B24" w:themeColor="accent3"/>
           <w:lang w:val="en-US"/>
         </w:rPr>
       </w:pPr>
       <w:r>
         <w:rPr>
-          <w:lang w:val="en-US"/>
-        </w:rPr>
-        <w:t>A</w:t>
-      </w:r>
-      <w:r>
-        <w:rPr>
-          <w:lang w:val="en-US"/>
-        </w:rPr>
-        <w:t xml:space="preserve"> name </w:t>
-      </w:r>
-      <w:r>
-        <w:rPr>
-          <w:lang w:val="en-US"/>
-        </w:rPr>
-        <w:t>(variable or function</w:t>
-      </w:r>
-      <w:r>
-        <w:rPr>
-          <w:lang w:val="en-US"/>
-        </w:rPr>
-        <w:t>)</w:t>
-      </w:r>
-      <w:r>
-        <w:rPr>
-          <w:lang w:val="en-US"/>
-        </w:rPr>
-        <w:t xml:space="preserve"> </w:t>
-      </w:r>
-      <w:r>
-        <w:rPr>
-          <w:lang w:val="en-US"/>
-        </w:rPr>
-        <w:t>m</w:t>
-      </w:r>
-      <w:r>
-        <w:rPr>
-          <w:lang w:val="en-US"/>
-        </w:rPr>
-        <w:t>ay only be defined once at each scope</w:t>
+          <w:color w:val="196B24" w:themeColor="accent3"/>
+          <w:lang w:val="en-US"/>
+        </w:rPr>
+        <w:t>A name (variable or function) may only be defined once at each scope</w:t>
       </w:r>
     </w:p>
     <w:p>
       <w:pPr>
-        <w:pStyle w:val="Listeafsnit"/>
+        <w:pStyle w:val="ListParagraph"/>
         <w:numPr>
           <w:ilvl w:val="0"/>
           <w:numId w:val="1"/>
         </w:numPr>
         <w:rPr>
+          <w:color w:val="196B24" w:themeColor="accent3"/>
           <w:lang w:val="en-US"/>
         </w:rPr>
       </w:pPr>
       <w:r>
         <w:rPr>
-          <w:lang w:val="en-US"/>
-        </w:rPr>
-        <w:t>A name (variable or function</w:t>
+          <w:color w:val="196B24" w:themeColor="accent3"/>
+          <w:lang w:val="en-US"/>
+        </w:rPr>
+        <w:t>A name (variable or function) mu</w:t>
       </w:r>
       <w:r>
         <w:rPr>
-          <w:lang w:val="en-US"/>
-        </w:rPr>
-        <w:t>)</w:t>
+          <w:color w:val="196B24" w:themeColor="accent3"/>
+          <w:lang w:val="en-US"/>
+        </w:rPr>
+        <w:t>st</w:t>
       </w:r>
       <w:r>
         <w:rPr>
-          <w:lang w:val="en-US"/>
-        </w:rPr>
-        <w:t xml:space="preserve"> much be defined before it’s used</w:t>
+          <w:color w:val="196B24" w:themeColor="accent3"/>
+          <w:lang w:val="en-US"/>
+        </w:rPr>
+        <w:t xml:space="preserve"> be defined before it’s used</w:t>
       </w:r>
     </w:p>
     <w:p>
       <w:pPr>
-        <w:pStyle w:val="Listeafsnit"/>
+        <w:pStyle w:val="ListParagraph"/>
         <w:numPr>
           <w:ilvl w:val="0"/>
           <w:numId w:val="1"/>
         </w:numPr>
         <w:rPr>
+          <w:color w:val="196B24" w:themeColor="accent3"/>
           <w:lang w:val="en-US"/>
         </w:rPr>
       </w:pPr>
       <w:r>
         <w:rPr>
-          <w:lang w:val="en-US"/>
-        </w:rPr>
-        <w:t>A parameter to a function i</w:t>
-      </w:r>
-      <w:r>
-        <w:rPr>
-          <w:lang w:val="en-US"/>
-        </w:rPr>
-        <w:t>s treated as variable inside the scope of the function.</w:t>
+          <w:color w:val="196B24" w:themeColor="accent3"/>
+          <w:lang w:val="en-US"/>
+        </w:rPr>
+        <w:t>A parameter to a function is treated as variable inside the scope of the function.</w:t>
       </w:r>
     </w:p>
     <w:p>
       <w:pPr>
-        <w:pStyle w:val="Listeafsnit"/>
+        <w:pStyle w:val="ListParagraph"/>
         <w:numPr>
           <w:ilvl w:val="0"/>
           <w:numId w:val="1"/>
@@ -125,24 +91,12 @@
         <w:rPr>
           <w:lang w:val="en-US"/>
         </w:rPr>
-        <w:t xml:space="preserve">The number of arguments in a function call must </w:t>
-      </w:r>
-      <w:r>
-        <w:rPr>
-          <w:lang w:val="en-US"/>
-        </w:rPr>
-        <w:t>be the</w:t>
-      </w:r>
-      <w:r>
-        <w:rPr>
-          <w:lang w:val="en-US"/>
-        </w:rPr>
-        <w:t xml:space="preserve"> same as the number of parameters in the function definition.</w:t>
+        <w:t>The number of arguments in a function call must be the same as the number of parameters in the function definition.</w:t>
       </w:r>
     </w:p>
     <w:p>
       <w:pPr>
-        <w:pStyle w:val="Listeafsnit"/>
+        <w:pStyle w:val="ListParagraph"/>
         <w:numPr>
           <w:ilvl w:val="0"/>
           <w:numId w:val="1"/>
@@ -160,7 +114,7 @@
     </w:p>
     <w:p>
       <w:pPr>
-        <w:pStyle w:val="Listeafsnit"/>
+        <w:pStyle w:val="ListParagraph"/>
         <w:numPr>
           <w:ilvl w:val="0"/>
           <w:numId w:val="1"/>
@@ -184,7 +138,7 @@
     </w:p>
     <w:p>
       <w:pPr>
-        <w:pStyle w:val="Listeafsnit"/>
+        <w:pStyle w:val="ListParagraph"/>
         <w:numPr>
           <w:ilvl w:val="0"/>
           <w:numId w:val="1"/>
@@ -202,7 +156,7 @@
     </w:p>
     <w:p>
       <w:pPr>
-        <w:pStyle w:val="Listeafsnit"/>
+        <w:pStyle w:val="ListParagraph"/>
         <w:numPr>
           <w:ilvl w:val="0"/>
           <w:numId w:val="1"/>
@@ -234,7 +188,7 @@
     </w:p>
     <w:p>
       <w:pPr>
-        <w:pStyle w:val="Listeafsnit"/>
+        <w:pStyle w:val="ListParagraph"/>
         <w:numPr>
           <w:ilvl w:val="0"/>
           <w:numId w:val="1"/>
@@ -765,11 +719,11 @@
     <w:name w:val="Normal"/>
     <w:qFormat/>
   </w:style>
-  <w:style w:type="paragraph" w:styleId="Overskrift1">
+  <w:style w:type="paragraph" w:styleId="Heading1">
     <w:name w:val="heading 1"/>
     <w:basedOn w:val="Normal"/>
     <w:next w:val="Normal"/>
-    <w:link w:val="Overskrift1Tegn"/>
+    <w:link w:val="Heading1Char"/>
     <w:uiPriority w:val="9"/>
     <w:qFormat/>
     <w:rsid w:val="00BE0A00"/>
@@ -786,11 +740,11 @@
       <w:szCs w:val="40"/>
     </w:rPr>
   </w:style>
-  <w:style w:type="paragraph" w:styleId="Overskrift2">
+  <w:style w:type="paragraph" w:styleId="Heading2">
     <w:name w:val="heading 2"/>
     <w:basedOn w:val="Normal"/>
     <w:next w:val="Normal"/>
-    <w:link w:val="Overskrift2Tegn"/>
+    <w:link w:val="Heading2Char"/>
     <w:uiPriority w:val="9"/>
     <w:semiHidden/>
     <w:unhideWhenUsed/>
@@ -809,11 +763,11 @@
       <w:szCs w:val="32"/>
     </w:rPr>
   </w:style>
-  <w:style w:type="paragraph" w:styleId="Overskrift3">
+  <w:style w:type="paragraph" w:styleId="Heading3">
     <w:name w:val="heading 3"/>
     <w:basedOn w:val="Normal"/>
     <w:next w:val="Normal"/>
-    <w:link w:val="Overskrift3Tegn"/>
+    <w:link w:val="Heading3Char"/>
     <w:uiPriority w:val="9"/>
     <w:semiHidden/>
     <w:unhideWhenUsed/>
@@ -832,11 +786,11 @@
       <w:szCs w:val="28"/>
     </w:rPr>
   </w:style>
-  <w:style w:type="paragraph" w:styleId="Overskrift4">
+  <w:style w:type="paragraph" w:styleId="Heading4">
     <w:name w:val="heading 4"/>
     <w:basedOn w:val="Normal"/>
     <w:next w:val="Normal"/>
-    <w:link w:val="Overskrift4Tegn"/>
+    <w:link w:val="Heading4Char"/>
     <w:uiPriority w:val="9"/>
     <w:semiHidden/>
     <w:unhideWhenUsed/>
@@ -855,11 +809,11 @@
       <w:color w:val="0F4761" w:themeColor="accent1" w:themeShade="BF"/>
     </w:rPr>
   </w:style>
-  <w:style w:type="paragraph" w:styleId="Overskrift5">
+  <w:style w:type="paragraph" w:styleId="Heading5">
     <w:name w:val="heading 5"/>
     <w:basedOn w:val="Normal"/>
     <w:next w:val="Normal"/>
-    <w:link w:val="Overskrift5Tegn"/>
+    <w:link w:val="Heading5Char"/>
     <w:uiPriority w:val="9"/>
     <w:semiHidden/>
     <w:unhideWhenUsed/>
@@ -876,11 +830,11 @@
       <w:color w:val="0F4761" w:themeColor="accent1" w:themeShade="BF"/>
     </w:rPr>
   </w:style>
-  <w:style w:type="paragraph" w:styleId="Overskrift6">
+  <w:style w:type="paragraph" w:styleId="Heading6">
     <w:name w:val="heading 6"/>
     <w:basedOn w:val="Normal"/>
     <w:next w:val="Normal"/>
-    <w:link w:val="Overskrift6Tegn"/>
+    <w:link w:val="Heading6Char"/>
     <w:uiPriority w:val="9"/>
     <w:semiHidden/>
     <w:unhideWhenUsed/>
@@ -899,11 +853,11 @@
       <w:color w:val="595959" w:themeColor="text1" w:themeTint="A6"/>
     </w:rPr>
   </w:style>
-  <w:style w:type="paragraph" w:styleId="Overskrift7">
+  <w:style w:type="paragraph" w:styleId="Heading7">
     <w:name w:val="heading 7"/>
     <w:basedOn w:val="Normal"/>
     <w:next w:val="Normal"/>
-    <w:link w:val="Overskrift7Tegn"/>
+    <w:link w:val="Heading7Char"/>
     <w:uiPriority w:val="9"/>
     <w:semiHidden/>
     <w:unhideWhenUsed/>
@@ -920,11 +874,11 @@
       <w:color w:val="595959" w:themeColor="text1" w:themeTint="A6"/>
     </w:rPr>
   </w:style>
-  <w:style w:type="paragraph" w:styleId="Overskrift8">
+  <w:style w:type="paragraph" w:styleId="Heading8">
     <w:name w:val="heading 8"/>
     <w:basedOn w:val="Normal"/>
     <w:next w:val="Normal"/>
-    <w:link w:val="Overskrift8Tegn"/>
+    <w:link w:val="Heading8Char"/>
     <w:uiPriority w:val="9"/>
     <w:semiHidden/>
     <w:unhideWhenUsed/>
@@ -943,11 +897,11 @@
       <w:color w:val="272727" w:themeColor="text1" w:themeTint="D8"/>
     </w:rPr>
   </w:style>
-  <w:style w:type="paragraph" w:styleId="Overskrift9">
+  <w:style w:type="paragraph" w:styleId="Heading9">
     <w:name w:val="heading 9"/>
     <w:basedOn w:val="Normal"/>
     <w:next w:val="Normal"/>
-    <w:link w:val="Overskrift9Tegn"/>
+    <w:link w:val="Heading9Char"/>
     <w:uiPriority w:val="9"/>
     <w:semiHidden/>
     <w:unhideWhenUsed/>
@@ -964,12 +918,13 @@
       <w:color w:val="272727" w:themeColor="text1" w:themeTint="D8"/>
     </w:rPr>
   </w:style>
-  <w:style w:type="character" w:default="1" w:styleId="Standardskrifttypeiafsnit">
+  <w:style w:type="character" w:default="1" w:styleId="DefaultParagraphFont">
     <w:name w:val="Default Paragraph Font"/>
     <w:uiPriority w:val="1"/>
+    <w:semiHidden/>
     <w:unhideWhenUsed/>
   </w:style>
-  <w:style w:type="table" w:default="1" w:styleId="Tabel-Normal">
+  <w:style w:type="table" w:default="1" w:styleId="TableNormal">
     <w:name w:val="Normal Table"/>
     <w:uiPriority w:val="99"/>
     <w:semiHidden/>
@@ -984,16 +939,16 @@
       </w:tblCellMar>
     </w:tblPr>
   </w:style>
-  <w:style w:type="numbering" w:default="1" w:styleId="Ingenoversigt">
+  <w:style w:type="numbering" w:default="1" w:styleId="NoList">
     <w:name w:val="No List"/>
     <w:uiPriority w:val="99"/>
     <w:semiHidden/>
     <w:unhideWhenUsed/>
   </w:style>
-  <w:style w:type="character" w:customStyle="1" w:styleId="Overskrift1Tegn">
-    <w:name w:val="Overskrift 1 Tegn"/>
-    <w:basedOn w:val="Standardskrifttypeiafsnit"/>
-    <w:link w:val="Overskrift1"/>
+  <w:style w:type="character" w:customStyle="1" w:styleId="Heading1Char">
+    <w:name w:val="Heading 1 Char"/>
+    <w:basedOn w:val="DefaultParagraphFont"/>
+    <w:link w:val="Heading1"/>
     <w:uiPriority w:val="9"/>
     <w:rsid w:val="00BE0A00"/>
     <w:rPr>
@@ -1003,10 +958,10 @@
       <w:szCs w:val="40"/>
     </w:rPr>
   </w:style>
-  <w:style w:type="character" w:customStyle="1" w:styleId="Overskrift2Tegn">
-    <w:name w:val="Overskrift 2 Tegn"/>
-    <w:basedOn w:val="Standardskrifttypeiafsnit"/>
-    <w:link w:val="Overskrift2"/>
+  <w:style w:type="character" w:customStyle="1" w:styleId="Heading2Char">
+    <w:name w:val="Heading 2 Char"/>
+    <w:basedOn w:val="DefaultParagraphFont"/>
+    <w:link w:val="Heading2"/>
     <w:uiPriority w:val="9"/>
     <w:semiHidden/>
     <w:rsid w:val="00BE0A00"/>
@@ -1017,10 +972,10 @@
       <w:szCs w:val="32"/>
     </w:rPr>
   </w:style>
-  <w:style w:type="character" w:customStyle="1" w:styleId="Overskrift3Tegn">
-    <w:name w:val="Overskrift 3 Tegn"/>
-    <w:basedOn w:val="Standardskrifttypeiafsnit"/>
-    <w:link w:val="Overskrift3"/>
+  <w:style w:type="character" w:customStyle="1" w:styleId="Heading3Char">
+    <w:name w:val="Heading 3 Char"/>
+    <w:basedOn w:val="DefaultParagraphFont"/>
+    <w:link w:val="Heading3"/>
     <w:uiPriority w:val="9"/>
     <w:semiHidden/>
     <w:rsid w:val="00BE0A00"/>
@@ -1031,10 +986,10 @@
       <w:szCs w:val="28"/>
     </w:rPr>
   </w:style>
-  <w:style w:type="character" w:customStyle="1" w:styleId="Overskrift4Tegn">
-    <w:name w:val="Overskrift 4 Tegn"/>
-    <w:basedOn w:val="Standardskrifttypeiafsnit"/>
-    <w:link w:val="Overskrift4"/>
+  <w:style w:type="character" w:customStyle="1" w:styleId="Heading4Char">
+    <w:name w:val="Heading 4 Char"/>
+    <w:basedOn w:val="DefaultParagraphFont"/>
+    <w:link w:val="Heading4"/>
     <w:uiPriority w:val="9"/>
     <w:semiHidden/>
     <w:rsid w:val="00BE0A00"/>
@@ -1045,10 +1000,10 @@
       <w:color w:val="0F4761" w:themeColor="accent1" w:themeShade="BF"/>
     </w:rPr>
   </w:style>
-  <w:style w:type="character" w:customStyle="1" w:styleId="Overskrift5Tegn">
-    <w:name w:val="Overskrift 5 Tegn"/>
-    <w:basedOn w:val="Standardskrifttypeiafsnit"/>
-    <w:link w:val="Overskrift5"/>
+  <w:style w:type="character" w:customStyle="1" w:styleId="Heading5Char">
+    <w:name w:val="Heading 5 Char"/>
+    <w:basedOn w:val="DefaultParagraphFont"/>
+    <w:link w:val="Heading5"/>
     <w:uiPriority w:val="9"/>
     <w:semiHidden/>
     <w:rsid w:val="00BE0A00"/>
@@ -1057,10 +1012,10 @@
       <w:color w:val="0F4761" w:themeColor="accent1" w:themeShade="BF"/>
     </w:rPr>
   </w:style>
-  <w:style w:type="character" w:customStyle="1" w:styleId="Overskrift6Tegn">
-    <w:name w:val="Overskrift 6 Tegn"/>
-    <w:basedOn w:val="Standardskrifttypeiafsnit"/>
-    <w:link w:val="Overskrift6"/>
+  <w:style w:type="character" w:customStyle="1" w:styleId="Heading6Char">
+    <w:name w:val="Heading 6 Char"/>
+    <w:basedOn w:val="DefaultParagraphFont"/>
+    <w:link w:val="Heading6"/>
     <w:uiPriority w:val="9"/>
     <w:semiHidden/>
     <w:rsid w:val="00BE0A00"/>
@@ -1071,10 +1026,10 @@
       <w:color w:val="595959" w:themeColor="text1" w:themeTint="A6"/>
     </w:rPr>
   </w:style>
-  <w:style w:type="character" w:customStyle="1" w:styleId="Overskrift7Tegn">
-    <w:name w:val="Overskrift 7 Tegn"/>
-    <w:basedOn w:val="Standardskrifttypeiafsnit"/>
-    <w:link w:val="Overskrift7"/>
+  <w:style w:type="character" w:customStyle="1" w:styleId="Heading7Char">
+    <w:name w:val="Heading 7 Char"/>
+    <w:basedOn w:val="DefaultParagraphFont"/>
+    <w:link w:val="Heading7"/>
     <w:uiPriority w:val="9"/>
     <w:semiHidden/>
     <w:rsid w:val="00BE0A00"/>
@@ -1083,10 +1038,10 @@
       <w:color w:val="595959" w:themeColor="text1" w:themeTint="A6"/>
     </w:rPr>
   </w:style>
-  <w:style w:type="character" w:customStyle="1" w:styleId="Overskrift8Tegn">
-    <w:name w:val="Overskrift 8 Tegn"/>
-    <w:basedOn w:val="Standardskrifttypeiafsnit"/>
-    <w:link w:val="Overskrift8"/>
+  <w:style w:type="character" w:customStyle="1" w:styleId="Heading8Char">
+    <w:name w:val="Heading 8 Char"/>
+    <w:basedOn w:val="DefaultParagraphFont"/>
+    <w:link w:val="Heading8"/>
     <w:uiPriority w:val="9"/>
     <w:semiHidden/>
     <w:rsid w:val="00BE0A00"/>
@@ -1097,10 +1052,10 @@
       <w:color w:val="272727" w:themeColor="text1" w:themeTint="D8"/>
     </w:rPr>
   </w:style>
-  <w:style w:type="character" w:customStyle="1" w:styleId="Overskrift9Tegn">
-    <w:name w:val="Overskrift 9 Tegn"/>
-    <w:basedOn w:val="Standardskrifttypeiafsnit"/>
-    <w:link w:val="Overskrift9"/>
+  <w:style w:type="character" w:customStyle="1" w:styleId="Heading9Char">
+    <w:name w:val="Heading 9 Char"/>
+    <w:basedOn w:val="DefaultParagraphFont"/>
+    <w:link w:val="Heading9"/>
     <w:uiPriority w:val="9"/>
     <w:semiHidden/>
     <w:rsid w:val="00BE0A00"/>
@@ -1109,11 +1064,11 @@
       <w:color w:val="272727" w:themeColor="text1" w:themeTint="D8"/>
     </w:rPr>
   </w:style>
-  <w:style w:type="paragraph" w:styleId="Titel">
+  <w:style w:type="paragraph" w:styleId="Title">
     <w:name w:val="Title"/>
     <w:basedOn w:val="Normal"/>
     <w:next w:val="Normal"/>
-    <w:link w:val="TitelTegn"/>
+    <w:link w:val="TitleChar"/>
     <w:uiPriority w:val="10"/>
     <w:qFormat/>
     <w:rsid w:val="00BE0A00"/>
@@ -1129,10 +1084,10 @@
       <w:szCs w:val="56"/>
     </w:rPr>
   </w:style>
-  <w:style w:type="character" w:customStyle="1" w:styleId="TitelTegn">
-    <w:name w:val="Titel Tegn"/>
-    <w:basedOn w:val="Standardskrifttypeiafsnit"/>
-    <w:link w:val="Titel"/>
+  <w:style w:type="character" w:customStyle="1" w:styleId="TitleChar">
+    <w:name w:val="Title Char"/>
+    <w:basedOn w:val="DefaultParagraphFont"/>
+    <w:link w:val="Title"/>
     <w:uiPriority w:val="10"/>
     <w:rsid w:val="00BE0A00"/>
     <w:rPr>
@@ -1143,11 +1098,11 @@
       <w:szCs w:val="56"/>
     </w:rPr>
   </w:style>
-  <w:style w:type="paragraph" w:styleId="Undertitel">
+  <w:style w:type="paragraph" w:styleId="Subtitle">
     <w:name w:val="Subtitle"/>
     <w:basedOn w:val="Normal"/>
     <w:next w:val="Normal"/>
-    <w:link w:val="UndertitelTegn"/>
+    <w:link w:val="SubtitleChar"/>
     <w:uiPriority w:val="11"/>
     <w:qFormat/>
     <w:rsid w:val="00BE0A00"/>
@@ -1164,10 +1119,10 @@
       <w:szCs w:val="28"/>
     </w:rPr>
   </w:style>
-  <w:style w:type="character" w:customStyle="1" w:styleId="UndertitelTegn">
-    <w:name w:val="Undertitel Tegn"/>
-    <w:basedOn w:val="Standardskrifttypeiafsnit"/>
-    <w:link w:val="Undertitel"/>
+  <w:style w:type="character" w:customStyle="1" w:styleId="SubtitleChar">
+    <w:name w:val="Subtitle Char"/>
+    <w:basedOn w:val="DefaultParagraphFont"/>
+    <w:link w:val="Subtitle"/>
     <w:uiPriority w:val="11"/>
     <w:rsid w:val="00BE0A00"/>
     <w:rPr>
@@ -1178,11 +1133,11 @@
       <w:szCs w:val="28"/>
     </w:rPr>
   </w:style>
-  <w:style w:type="paragraph" w:styleId="Citat">
+  <w:style w:type="paragraph" w:styleId="Quote">
     <w:name w:val="Quote"/>
     <w:basedOn w:val="Normal"/>
     <w:next w:val="Normal"/>
-    <w:link w:val="CitatTegn"/>
+    <w:link w:val="QuoteChar"/>
     <w:uiPriority w:val="29"/>
     <w:qFormat/>
     <w:rsid w:val="00BE0A00"/>
@@ -1196,10 +1151,10 @@
       <w:color w:val="404040" w:themeColor="text1" w:themeTint="BF"/>
     </w:rPr>
   </w:style>
-  <w:style w:type="character" w:customStyle="1" w:styleId="CitatTegn">
-    <w:name w:val="Citat Tegn"/>
-    <w:basedOn w:val="Standardskrifttypeiafsnit"/>
-    <w:link w:val="Citat"/>
+  <w:style w:type="character" w:customStyle="1" w:styleId="QuoteChar">
+    <w:name w:val="Quote Char"/>
+    <w:basedOn w:val="DefaultParagraphFont"/>
+    <w:link w:val="Quote"/>
     <w:uiPriority w:val="29"/>
     <w:rsid w:val="00BE0A00"/>
     <w:rPr>
@@ -1208,7 +1163,7 @@
       <w:color w:val="404040" w:themeColor="text1" w:themeTint="BF"/>
     </w:rPr>
   </w:style>
-  <w:style w:type="paragraph" w:styleId="Listeafsnit">
+  <w:style w:type="paragraph" w:styleId="ListParagraph">
     <w:name w:val="List Paragraph"/>
     <w:basedOn w:val="Normal"/>
     <w:uiPriority w:val="34"/>
@@ -1219,9 +1174,9 @@
       <w:contextualSpacing/>
     </w:pPr>
   </w:style>
-  <w:style w:type="character" w:styleId="Kraftigfremhvning">
+  <w:style w:type="character" w:styleId="IntenseEmphasis">
     <w:name w:val="Intense Emphasis"/>
-    <w:basedOn w:val="Standardskrifttypeiafsnit"/>
+    <w:basedOn w:val="DefaultParagraphFont"/>
     <w:uiPriority w:val="21"/>
     <w:qFormat/>
     <w:rsid w:val="00BE0A00"/>
@@ -1231,11 +1186,11 @@
       <w:color w:val="0F4761" w:themeColor="accent1" w:themeShade="BF"/>
     </w:rPr>
   </w:style>
-  <w:style w:type="paragraph" w:styleId="Strktcitat">
+  <w:style w:type="paragraph" w:styleId="IntenseQuote">
     <w:name w:val="Intense Quote"/>
     <w:basedOn w:val="Normal"/>
     <w:next w:val="Normal"/>
-    <w:link w:val="StrktcitatTegn"/>
+    <w:link w:val="IntenseQuoteChar"/>
     <w:uiPriority w:val="30"/>
     <w:qFormat/>
     <w:rsid w:val="00BE0A00"/>
@@ -1254,10 +1209,10 @@
       <w:color w:val="0F4761" w:themeColor="accent1" w:themeShade="BF"/>
     </w:rPr>
   </w:style>
-  <w:style w:type="character" w:customStyle="1" w:styleId="StrktcitatTegn">
-    <w:name w:val="Stærkt citat Tegn"/>
-    <w:basedOn w:val="Standardskrifttypeiafsnit"/>
-    <w:link w:val="Strktcitat"/>
+  <w:style w:type="character" w:customStyle="1" w:styleId="IntenseQuoteChar">
+    <w:name w:val="Intense Quote Char"/>
+    <w:basedOn w:val="DefaultParagraphFont"/>
+    <w:link w:val="IntenseQuote"/>
     <w:uiPriority w:val="30"/>
     <w:rsid w:val="00BE0A00"/>
     <w:rPr>
@@ -1266,9 +1221,9 @@
       <w:color w:val="0F4761" w:themeColor="accent1" w:themeShade="BF"/>
     </w:rPr>
   </w:style>
-  <w:style w:type="character" w:styleId="Kraftighenvisning">
+  <w:style w:type="character" w:styleId="IntenseReference">
     <w:name w:val="Intense Reference"/>
-    <w:basedOn w:val="Standardskrifttypeiafsnit"/>
+    <w:basedOn w:val="DefaultParagraphFont"/>
     <w:uiPriority w:val="32"/>
     <w:qFormat/>
     <w:rsid w:val="00BE0A00"/>

</xml_diff>